<commit_message>
Yang Xing's week #1 Journal
</commit_message>
<xml_diff>
--- a/Journal Entry/Journal_Entry_Xing_Yang.docx
+++ b/Journal Entry/Journal_Entry_Xing_Yang.docx
@@ -21,7 +21,15 @@
         </w:numPr>
       </w:pPr>
       <w:r>
-        <w:t>Design and settle down the business logic</w:t>
+        <w:t>Fix down the project theme:</w:t>
+      </w:r>
+    </w:p>
+    <w:p>
+      <w:pPr>
+        <w:pStyle w:val="ListParagraph"/>
+      </w:pPr>
+      <w:r>
+        <w:t xml:space="preserve">We decide to make an online dishes order restaurant which has multiple sites in different location.  </w:t>
       </w:r>
     </w:p>
     <w:p>
@@ -33,7 +41,24 @@
         </w:numPr>
       </w:pPr>
       <w:r>
-        <w:t>Make the draft of the requirement document</w:t>
+        <w:t>Design and settle down the business logic</w:t>
+      </w:r>
+      <w:r>
+        <w:t>:</w:t>
+      </w:r>
+    </w:p>
+    <w:p>
+      <w:pPr>
+        <w:pStyle w:val="ListParagraph"/>
+      </w:pPr>
+      <w:r>
+        <w:t xml:space="preserve">The design is under the assumption that there will be no more than one restaurant in one zip code scope. We mainly accomplish the menu display, dishes order, recommend dishes for customers, </w:t>
+      </w:r>
+      <w:r>
+        <w:t xml:space="preserve">make payment and </w:t>
+      </w:r>
+      <w:r>
+        <w:t xml:space="preserve">allow customers to make comments on the dishes they ordered. </w:t>
       </w:r>
     </w:p>
     <w:p>
@@ -45,7 +70,57 @@
         </w:numPr>
       </w:pPr>
       <w:r>
+        <w:t>Make the draft of the requirement document</w:t>
+      </w:r>
+      <w:r>
+        <w:t>:</w:t>
+      </w:r>
+    </w:p>
+    <w:p>
+      <w:pPr>
+        <w:pStyle w:val="ListParagraph"/>
+      </w:pPr>
+      <w:r>
+        <w:t>I wrote design document with some other group members. Please refer to the requirement document for the detail info.</w:t>
+      </w:r>
+    </w:p>
+    <w:p>
+      <w:pPr>
+        <w:pStyle w:val="ListParagraph"/>
+        <w:numPr>
+          <w:ilvl w:val="0"/>
+          <w:numId w:val="1"/>
+        </w:numPr>
+      </w:pPr>
+      <w:r>
         <w:t>Finish the Database schema design version 1, write them down in the document</w:t>
+      </w:r>
+      <w:r>
+        <w:t>:</w:t>
+      </w:r>
+    </w:p>
+    <w:p>
+      <w:pPr>
+        <w:pStyle w:val="ListParagraph"/>
+      </w:pPr>
+      <w:r>
+        <w:t xml:space="preserve">I wrote the Database design document with </w:t>
+      </w:r>
+      <w:proofErr w:type="spellStart"/>
+      <w:r>
+        <w:t>Yuanyuan</w:t>
+      </w:r>
+      <w:proofErr w:type="spellEnd"/>
+      <w:r>
+        <w:t xml:space="preserve"> </w:t>
+      </w:r>
+      <w:proofErr w:type="spellStart"/>
+      <w:r>
+        <w:t>Jia</w:t>
+      </w:r>
+      <w:proofErr w:type="spellEnd"/>
+      <w:r>
+        <w:t xml:space="preserve">. We firstly list all the data Field according to our business logic without think whether we use SQL or NoSQL database to accomplish them. After that, we analysis the MongoDB technical characters and intend to use MongoDB as the project Database. Need to make further tests. </w:t>
       </w:r>
     </w:p>
     <w:p>
@@ -68,6 +143,20 @@
     <w:p>
       <w:pPr>
         <w:pStyle w:val="ListParagraph"/>
+        <w:ind w:left="705"/>
+      </w:pPr>
+      <w:r>
+        <w:t xml:space="preserve">Still need more test on MongoDB to make sure that it could meet our </w:t>
+      </w:r>
+      <w:proofErr w:type="gramStart"/>
+      <w:r>
+        <w:t>requirements.</w:t>
+      </w:r>
+      <w:proofErr w:type="gramEnd"/>
+    </w:p>
+    <w:p>
+      <w:pPr>
+        <w:pStyle w:val="ListParagraph"/>
         <w:numPr>
           <w:ilvl w:val="0"/>
           <w:numId w:val="2"/>
@@ -76,10 +165,11 @@
       <w:r>
         <w:t>Study on the Node.js</w:t>
       </w:r>
+    </w:p>
+    <w:p>
       <w:bookmarkStart w:id="0" w:name="_GoBack"/>
       <w:bookmarkEnd w:id="0"/>
     </w:p>
-    <w:p/>
     <w:sectPr>
       <w:pgSz w:w="12240" w:h="15840"/>
       <w:pgMar w:top="1440" w:right="1440" w:bottom="1440" w:left="1440" w:header="720" w:footer="720" w:gutter="0"/>

</xml_diff>